<commit_message>
Ready to turn in all remaining labs
</commit_message>
<xml_diff>
--- a/labb5/Rapport_labb5_fredrik-wallstrom.docx
+++ b/labb5/Rapport_labb5_fredrik-wallstrom.docx
@@ -104,29 +104,16 @@
           <w:lang w:val="sv-SE"/>
         </w:rPr>
       </w:pPr>
-      <w:proofErr w:type="spellStart"/>
-      <w:r>
-        <w:rPr>
-          <w:rFonts w:ascii="Arial" w:hAnsi="Arial" w:cs="Arial"/>
-          <w:color w:val="222222"/>
-          <w:sz w:val="21"/>
-          <w:szCs w:val="21"/>
-          <w:shd w:val="clear" w:color="auto" w:fill="FFFFFF"/>
-          <w:lang w:val="sv-SE"/>
-        </w:rPr>
-        <w:t>Work</w:t>
-      </w:r>
-      <w:proofErr w:type="spellEnd"/>
-      <w:r>
-        <w:rPr>
-          <w:rFonts w:ascii="Arial" w:hAnsi="Arial" w:cs="Arial"/>
-          <w:color w:val="222222"/>
-          <w:sz w:val="21"/>
-          <w:szCs w:val="21"/>
-          <w:shd w:val="clear" w:color="auto" w:fill="FFFFFF"/>
-          <w:lang w:val="sv-SE"/>
-        </w:rPr>
-        <w:t xml:space="preserve"> Space: Beskriver hela “området, rummet”</w:t>
+      <w:r>
+        <w:rPr>
+          <w:rFonts w:ascii="Arial" w:hAnsi="Arial" w:cs="Arial"/>
+          <w:color w:val="222222"/>
+          <w:sz w:val="21"/>
+          <w:szCs w:val="21"/>
+          <w:shd w:val="clear" w:color="auto" w:fill="FFFFFF"/>
+          <w:lang w:val="sv-SE"/>
+        </w:rPr>
+        <w:t>Work Space: Beskriver hela “området, rummet”</w:t>
       </w:r>
       <w:r>
         <w:rPr>
@@ -167,29 +154,16 @@
           <w:lang w:val="sv-SE"/>
         </w:rPr>
       </w:pPr>
-      <w:proofErr w:type="spellStart"/>
-      <w:r>
-        <w:rPr>
-          <w:rFonts w:ascii="Arial" w:hAnsi="Arial" w:cs="Arial"/>
-          <w:color w:val="222222"/>
-          <w:sz w:val="21"/>
-          <w:szCs w:val="21"/>
-          <w:shd w:val="clear" w:color="auto" w:fill="FFFFFF"/>
-          <w:lang w:val="sv-SE"/>
-        </w:rPr>
-        <w:t>Configuration</w:t>
-      </w:r>
-      <w:proofErr w:type="spellEnd"/>
-      <w:r>
-        <w:rPr>
-          <w:rFonts w:ascii="Arial" w:hAnsi="Arial" w:cs="Arial"/>
-          <w:color w:val="222222"/>
-          <w:sz w:val="21"/>
-          <w:szCs w:val="21"/>
-          <w:shd w:val="clear" w:color="auto" w:fill="FFFFFF"/>
-          <w:lang w:val="sv-SE"/>
-        </w:rPr>
-        <w:t xml:space="preserve"> Space: Beskriver objektets position. Tex, en bil kan vara på en specifik plats med en specifik vinkel. </w:t>
+      <w:r>
+        <w:rPr>
+          <w:rFonts w:ascii="Arial" w:hAnsi="Arial" w:cs="Arial"/>
+          <w:color w:val="222222"/>
+          <w:sz w:val="21"/>
+          <w:szCs w:val="21"/>
+          <w:shd w:val="clear" w:color="auto" w:fill="FFFFFF"/>
+          <w:lang w:val="sv-SE"/>
+        </w:rPr>
+        <w:t xml:space="preserve">Configuration Space: Beskriver objektets position. Tex, en bil kan vara på en specifik plats med en specifik vinkel. </w:t>
       </w:r>
     </w:p>
     <w:p>
@@ -268,31 +242,7 @@
           <w:shd w:val="clear" w:color="auto" w:fill="FFFFFF"/>
           <w:lang w:val="sv-SE"/>
         </w:rPr>
-        <w:t xml:space="preserve">Vi söker alltid i </w:t>
-      </w:r>
-      <w:proofErr w:type="spellStart"/>
-      <w:r>
-        <w:rPr>
-          <w:rFonts w:ascii="Arial" w:hAnsi="Arial" w:cs="Arial"/>
-          <w:color w:val="222222"/>
-          <w:sz w:val="21"/>
-          <w:szCs w:val="21"/>
-          <w:shd w:val="clear" w:color="auto" w:fill="FFFFFF"/>
-          <w:lang w:val="sv-SE"/>
-        </w:rPr>
-        <w:t>Configuration</w:t>
-      </w:r>
-      <w:proofErr w:type="spellEnd"/>
-      <w:r>
-        <w:rPr>
-          <w:rFonts w:ascii="Arial" w:hAnsi="Arial" w:cs="Arial"/>
-          <w:color w:val="222222"/>
-          <w:sz w:val="21"/>
-          <w:szCs w:val="21"/>
-          <w:shd w:val="clear" w:color="auto" w:fill="FFFFFF"/>
-          <w:lang w:val="sv-SE"/>
-        </w:rPr>
-        <w:t xml:space="preserve"> Space för att vi vill koppla samman objektets positioner och inte de punkter som objektet kan röra sig inom.</w:t>
+        <w:t>Vi söker alltid i Configuration Space för att vi vill koppla samman objektets positioner och inte de punkter som objektet kan röra sig inom.</w:t>
       </w:r>
     </w:p>
     <w:p>
@@ -436,31 +386,7 @@
           <w:shd w:val="clear" w:color="auto" w:fill="FFFFFF"/>
           <w:lang w:val="sv-SE"/>
         </w:rPr>
-        <w:t xml:space="preserve"> ska anses vara </w:t>
-      </w:r>
-      <w:proofErr w:type="spellStart"/>
-      <w:r>
-        <w:rPr>
-          <w:rFonts w:ascii="Arial" w:hAnsi="Arial" w:cs="Arial"/>
-          <w:color w:val="222222"/>
-          <w:sz w:val="21"/>
-          <w:szCs w:val="21"/>
-          <w:shd w:val="clear" w:color="auto" w:fill="FFFFFF"/>
-          <w:lang w:val="sv-SE"/>
-        </w:rPr>
-        <w:t>Holonomic</w:t>
-      </w:r>
-      <w:proofErr w:type="spellEnd"/>
-      <w:r>
-        <w:rPr>
-          <w:rFonts w:ascii="Arial" w:hAnsi="Arial" w:cs="Arial"/>
-          <w:color w:val="222222"/>
-          <w:sz w:val="21"/>
-          <w:szCs w:val="21"/>
-          <w:shd w:val="clear" w:color="auto" w:fill="FFFFFF"/>
-          <w:lang w:val="sv-SE"/>
-        </w:rPr>
-        <w:t xml:space="preserve"> behöver den</w:t>
+        <w:t xml:space="preserve"> ska anses vara Holonomic behöver den</w:t>
       </w:r>
       <w:r>
         <w:rPr>
@@ -482,21 +408,30 @@
           <w:shd w:val="clear" w:color="auto" w:fill="FFFFFF"/>
           <w:lang w:val="sv-SE"/>
         </w:rPr>
-        <w:t xml:space="preserve"> minst lika många </w:t>
-      </w:r>
-      <w:proofErr w:type="spellStart"/>
-      <w:r>
-        <w:rPr>
-          <w:rFonts w:ascii="Arial" w:hAnsi="Arial" w:cs="Arial"/>
-          <w:color w:val="222222"/>
-          <w:sz w:val="21"/>
-          <w:szCs w:val="21"/>
-          <w:shd w:val="clear" w:color="auto" w:fill="FFFFFF"/>
-          <w:lang w:val="sv-SE"/>
-        </w:rPr>
-        <w:t>Controllable</w:t>
-      </w:r>
-      <w:proofErr w:type="spellEnd"/>
+        <w:t xml:space="preserve"> minst lika många Controllable Degrees of Freedom som physical Degrees of Freedom</w:t>
+      </w:r>
+      <w:r>
+        <w:rPr>
+          <w:rFonts w:ascii="Arial" w:hAnsi="Arial" w:cs="Arial"/>
+          <w:color w:val="222222"/>
+          <w:sz w:val="21"/>
+          <w:szCs w:val="21"/>
+          <w:shd w:val="clear" w:color="auto" w:fill="FFFFFF"/>
+          <w:lang w:val="sv-SE"/>
+        </w:rPr>
+        <w:t xml:space="preserve"> (DoF)</w:t>
+      </w:r>
+      <w:r>
+        <w:rPr>
+          <w:rFonts w:ascii="Arial" w:hAnsi="Arial" w:cs="Arial"/>
+          <w:color w:val="222222"/>
+          <w:sz w:val="21"/>
+          <w:szCs w:val="21"/>
+          <w:shd w:val="clear" w:color="auto" w:fill="FFFFFF"/>
+          <w:lang w:val="sv-SE"/>
+        </w:rPr>
+        <w:t>.</w:t>
+      </w:r>
       <w:r>
         <w:rPr>
           <w:rFonts w:ascii="Arial" w:hAnsi="Arial" w:cs="Arial"/>
@@ -508,19 +443,211 @@
         </w:rPr>
         <w:t xml:space="preserve"> </w:t>
       </w:r>
-      <w:proofErr w:type="spellStart"/>
-      <w:r>
-        <w:rPr>
-          <w:rFonts w:ascii="Arial" w:hAnsi="Arial" w:cs="Arial"/>
-          <w:color w:val="222222"/>
-          <w:sz w:val="21"/>
-          <w:szCs w:val="21"/>
-          <w:shd w:val="clear" w:color="auto" w:fill="FFFFFF"/>
-          <w:lang w:val="sv-SE"/>
-        </w:rPr>
-        <w:t>Degrees</w:t>
-      </w:r>
-      <w:proofErr w:type="spellEnd"/>
+    </w:p>
+    <w:p>
+      <w:pPr>
+        <w:pStyle w:val="Ingetavstnd"/>
+        <w:ind w:left="720"/>
+        <w:rPr>
+          <w:rFonts w:ascii="Arial" w:hAnsi="Arial" w:cs="Arial"/>
+          <w:color w:val="222222"/>
+          <w:sz w:val="21"/>
+          <w:szCs w:val="21"/>
+          <w:shd w:val="clear" w:color="auto" w:fill="FFFFFF"/>
+          <w:lang w:val="sv-SE"/>
+        </w:rPr>
+      </w:pPr>
+      <w:r>
+        <w:rPr>
+          <w:rFonts w:ascii="Arial" w:hAnsi="Arial" w:cs="Arial"/>
+          <w:color w:val="222222"/>
+          <w:sz w:val="21"/>
+          <w:szCs w:val="21"/>
+          <w:shd w:val="clear" w:color="auto" w:fill="FFFFFF"/>
+          <w:lang w:val="sv-SE"/>
+        </w:rPr>
+        <w:t xml:space="preserve">Det här betyder att ett objekt är holonomic om det kan flytta sig </w:t>
+      </w:r>
+      <w:r>
+        <w:rPr>
+          <w:rFonts w:ascii="Arial" w:hAnsi="Arial" w:cs="Arial"/>
+          <w:color w:val="222222"/>
+          <w:sz w:val="21"/>
+          <w:szCs w:val="21"/>
+          <w:shd w:val="clear" w:color="auto" w:fill="FFFFFF"/>
+          <w:lang w:val="sv-SE"/>
+        </w:rPr>
+        <w:t xml:space="preserve">alla </w:t>
+      </w:r>
+      <w:r>
+        <w:rPr>
+          <w:rFonts w:ascii="Arial" w:hAnsi="Arial" w:cs="Arial"/>
+          <w:color w:val="222222"/>
+          <w:sz w:val="21"/>
+          <w:szCs w:val="21"/>
+          <w:shd w:val="clear" w:color="auto" w:fill="FFFFFF"/>
+          <w:lang w:val="sv-SE"/>
+        </w:rPr>
+        <w:t>av de riktningar som är tillgängliga med avseende på antal fysiska dimensioner. Om det inte kan flytta sig i alla riktningar är objektet non-holonomic.</w:t>
+      </w:r>
+    </w:p>
+    <w:p>
+      <w:pPr>
+        <w:pStyle w:val="Ingetavstnd"/>
+        <w:ind w:left="720"/>
+        <w:rPr>
+          <w:rFonts w:ascii="Arial" w:hAnsi="Arial" w:cs="Arial"/>
+          <w:color w:val="222222"/>
+          <w:sz w:val="21"/>
+          <w:szCs w:val="21"/>
+          <w:shd w:val="clear" w:color="auto" w:fill="FFFFFF"/>
+          <w:lang w:val="sv-SE"/>
+        </w:rPr>
+      </w:pPr>
+    </w:p>
+    <w:p>
+      <w:pPr>
+        <w:pStyle w:val="Ingetavstnd"/>
+        <w:ind w:left="720"/>
+        <w:rPr>
+          <w:rFonts w:ascii="Arial" w:hAnsi="Arial" w:cs="Arial"/>
+          <w:color w:val="222222"/>
+          <w:sz w:val="21"/>
+          <w:szCs w:val="21"/>
+          <w:shd w:val="clear" w:color="auto" w:fill="FFFFFF"/>
+          <w:lang w:val="sv-SE"/>
+        </w:rPr>
+      </w:pPr>
+      <w:r>
+        <w:rPr>
+          <w:rFonts w:ascii="Arial" w:hAnsi="Arial" w:cs="Arial"/>
+          <w:color w:val="222222"/>
+          <w:sz w:val="21"/>
+          <w:szCs w:val="21"/>
+          <w:shd w:val="clear" w:color="auto" w:fill="FFFFFF"/>
+          <w:lang w:val="sv-SE"/>
+        </w:rPr>
+        <w:t xml:space="preserve">Tex en bil: </w:t>
+      </w:r>
+      <w:r>
+        <w:rPr>
+          <w:rFonts w:ascii="Arial" w:hAnsi="Arial" w:cs="Arial"/>
+          <w:color w:val="222222"/>
+          <w:sz w:val="21"/>
+          <w:szCs w:val="21"/>
+          <w:shd w:val="clear" w:color="auto" w:fill="FFFFFF"/>
+          <w:lang w:val="sv-SE"/>
+        </w:rPr>
+        <w:t>I en 2-dimensionell värld så kan vi inte flytta bilen åt höger/vänster, vi kan bara köra den framåt/bakåt med en riktning på ratten</w:t>
+      </w:r>
+      <w:r>
+        <w:rPr>
+          <w:rFonts w:ascii="Arial" w:hAnsi="Arial" w:cs="Arial"/>
+          <w:color w:val="222222"/>
+          <w:sz w:val="21"/>
+          <w:szCs w:val="21"/>
+          <w:shd w:val="clear" w:color="auto" w:fill="FFFFFF"/>
+          <w:lang w:val="sv-SE"/>
+        </w:rPr>
+        <w:t>. NON-HOLONOMIC</w:t>
+      </w:r>
+    </w:p>
+    <w:p>
+      <w:pPr>
+        <w:pStyle w:val="Ingetavstnd"/>
+        <w:ind w:left="720"/>
+        <w:rPr>
+          <w:rFonts w:ascii="Arial" w:hAnsi="Arial" w:cs="Arial"/>
+          <w:color w:val="222222"/>
+          <w:sz w:val="21"/>
+          <w:szCs w:val="21"/>
+          <w:shd w:val="clear" w:color="auto" w:fill="FFFFFF"/>
+          <w:lang w:val="sv-SE"/>
+        </w:rPr>
+      </w:pPr>
+    </w:p>
+    <w:p>
+      <w:pPr>
+        <w:pStyle w:val="Ingetavstnd"/>
+        <w:ind w:left="720"/>
+        <w:rPr>
+          <w:rFonts w:ascii="Arial" w:hAnsi="Arial" w:cs="Arial"/>
+          <w:color w:val="222222"/>
+          <w:sz w:val="21"/>
+          <w:szCs w:val="21"/>
+          <w:shd w:val="clear" w:color="auto" w:fill="FFFFFF"/>
+          <w:lang w:val="sv-SE"/>
+        </w:rPr>
+      </w:pPr>
+      <w:r>
+        <w:rPr>
+          <w:rFonts w:ascii="Arial" w:hAnsi="Arial" w:cs="Arial"/>
+          <w:color w:val="222222"/>
+          <w:sz w:val="21"/>
+          <w:szCs w:val="21"/>
+          <w:shd w:val="clear" w:color="auto" w:fill="FFFFFF"/>
+          <w:lang w:val="sv-SE"/>
+        </w:rPr>
+        <w:t xml:space="preserve">Tex en robot: </w:t>
+      </w:r>
+      <w:r>
+        <w:rPr>
+          <w:rFonts w:ascii="Arial" w:hAnsi="Arial" w:cs="Arial"/>
+          <w:color w:val="222222"/>
+          <w:sz w:val="21"/>
+          <w:szCs w:val="21"/>
+          <w:shd w:val="clear" w:color="auto" w:fill="FFFFFF"/>
+          <w:lang w:val="sv-SE"/>
+        </w:rPr>
+        <w:t xml:space="preserve">Om vi betraktar en 2-dimensionell värld så måste roboten kunna röra sig som en människa för att vara HOLONOMIC, </w:t>
+      </w:r>
+      <w:r>
+        <w:rPr>
+          <w:rFonts w:ascii="Arial" w:hAnsi="Arial" w:cs="Arial"/>
+          <w:color w:val="222222"/>
+          <w:sz w:val="21"/>
+          <w:szCs w:val="21"/>
+          <w:shd w:val="clear" w:color="auto" w:fill="FFFFFF"/>
+          <w:lang w:val="sv-SE"/>
+        </w:rPr>
+        <w:t>den behöver alltså kunna gå åt alla håll.</w:t>
+      </w:r>
+    </w:p>
+    <w:p>
+      <w:pPr>
+        <w:pStyle w:val="Ingetavstnd"/>
+        <w:ind w:left="720"/>
+        <w:rPr>
+          <w:rFonts w:ascii="Arial" w:hAnsi="Arial" w:cs="Arial"/>
+          <w:color w:val="222222"/>
+          <w:sz w:val="21"/>
+          <w:szCs w:val="21"/>
+          <w:shd w:val="clear" w:color="auto" w:fill="FFFFFF"/>
+          <w:lang w:val="sv-SE"/>
+        </w:rPr>
+      </w:pPr>
+      <w:r>
+        <w:rPr>
+          <w:rFonts w:ascii="Arial" w:hAnsi="Arial" w:cs="Arial"/>
+          <w:color w:val="222222"/>
+          <w:sz w:val="21"/>
+          <w:szCs w:val="21"/>
+          <w:shd w:val="clear" w:color="auto" w:fill="FFFFFF"/>
+          <w:lang w:val="sv-SE"/>
+        </w:rPr>
+        <w:t xml:space="preserve">Om vi istället betraktar en 3-dimensionell värld så </w:t>
+      </w:r>
+      <w:r>
+        <w:rPr>
+          <w:rFonts w:ascii="Arial" w:hAnsi="Arial" w:cs="Arial"/>
+          <w:color w:val="222222"/>
+          <w:sz w:val="21"/>
+          <w:szCs w:val="21"/>
+          <w:shd w:val="clear" w:color="auto" w:fill="FFFFFF"/>
+          <w:lang w:val="sv-SE"/>
+        </w:rPr>
+        <w:t>sägs det att en robot</w:t>
+      </w:r>
       <w:r>
         <w:rPr>
           <w:rFonts w:ascii="Arial" w:hAnsi="Arial" w:cs="Arial"/>
@@ -532,195 +659,38 @@
         </w:rPr>
         <w:t xml:space="preserve"> </w:t>
       </w:r>
-      <w:proofErr w:type="spellStart"/>
-      <w:r>
-        <w:rPr>
-          <w:rFonts w:ascii="Arial" w:hAnsi="Arial" w:cs="Arial"/>
-          <w:color w:val="222222"/>
-          <w:sz w:val="21"/>
-          <w:szCs w:val="21"/>
-          <w:shd w:val="clear" w:color="auto" w:fill="FFFFFF"/>
-          <w:lang w:val="sv-SE"/>
-        </w:rPr>
-        <w:t>of</w:t>
-      </w:r>
-      <w:proofErr w:type="spellEnd"/>
-      <w:r>
-        <w:rPr>
-          <w:rFonts w:ascii="Arial" w:hAnsi="Arial" w:cs="Arial"/>
-          <w:color w:val="222222"/>
-          <w:sz w:val="21"/>
-          <w:szCs w:val="21"/>
-          <w:shd w:val="clear" w:color="auto" w:fill="FFFFFF"/>
-          <w:lang w:val="sv-SE"/>
-        </w:rPr>
-        <w:t xml:space="preserve"> </w:t>
-      </w:r>
-      <w:proofErr w:type="spellStart"/>
-      <w:r>
-        <w:rPr>
-          <w:rFonts w:ascii="Arial" w:hAnsi="Arial" w:cs="Arial"/>
-          <w:color w:val="222222"/>
-          <w:sz w:val="21"/>
-          <w:szCs w:val="21"/>
-          <w:shd w:val="clear" w:color="auto" w:fill="FFFFFF"/>
-          <w:lang w:val="sv-SE"/>
-        </w:rPr>
-        <w:t>Freedom</w:t>
-      </w:r>
-      <w:proofErr w:type="spellEnd"/>
-      <w:r>
-        <w:rPr>
-          <w:rFonts w:ascii="Arial" w:hAnsi="Arial" w:cs="Arial"/>
-          <w:color w:val="222222"/>
-          <w:sz w:val="21"/>
-          <w:szCs w:val="21"/>
-          <w:shd w:val="clear" w:color="auto" w:fill="FFFFFF"/>
-          <w:lang w:val="sv-SE"/>
-        </w:rPr>
-        <w:t xml:space="preserve"> som </w:t>
-      </w:r>
-      <w:proofErr w:type="spellStart"/>
-      <w:r>
-        <w:rPr>
-          <w:rFonts w:ascii="Arial" w:hAnsi="Arial" w:cs="Arial"/>
-          <w:color w:val="222222"/>
-          <w:sz w:val="21"/>
-          <w:szCs w:val="21"/>
-          <w:shd w:val="clear" w:color="auto" w:fill="FFFFFF"/>
-          <w:lang w:val="sv-SE"/>
-        </w:rPr>
-        <w:t>physical</w:t>
-      </w:r>
-      <w:proofErr w:type="spellEnd"/>
-      <w:r>
-        <w:rPr>
-          <w:rFonts w:ascii="Arial" w:hAnsi="Arial" w:cs="Arial"/>
-          <w:color w:val="222222"/>
-          <w:sz w:val="21"/>
-          <w:szCs w:val="21"/>
-          <w:shd w:val="clear" w:color="auto" w:fill="FFFFFF"/>
-          <w:lang w:val="sv-SE"/>
-        </w:rPr>
-        <w:t xml:space="preserve"> </w:t>
-      </w:r>
-      <w:proofErr w:type="spellStart"/>
-      <w:r>
-        <w:rPr>
-          <w:rFonts w:ascii="Arial" w:hAnsi="Arial" w:cs="Arial"/>
-          <w:color w:val="222222"/>
-          <w:sz w:val="21"/>
-          <w:szCs w:val="21"/>
-          <w:shd w:val="clear" w:color="auto" w:fill="FFFFFF"/>
-          <w:lang w:val="sv-SE"/>
-        </w:rPr>
-        <w:t>Degrees</w:t>
-      </w:r>
-      <w:proofErr w:type="spellEnd"/>
-      <w:r>
-        <w:rPr>
-          <w:rFonts w:ascii="Arial" w:hAnsi="Arial" w:cs="Arial"/>
-          <w:color w:val="222222"/>
-          <w:sz w:val="21"/>
-          <w:szCs w:val="21"/>
-          <w:shd w:val="clear" w:color="auto" w:fill="FFFFFF"/>
-          <w:lang w:val="sv-SE"/>
-        </w:rPr>
-        <w:t xml:space="preserve"> </w:t>
-      </w:r>
-      <w:proofErr w:type="spellStart"/>
-      <w:r>
-        <w:rPr>
-          <w:rFonts w:ascii="Arial" w:hAnsi="Arial" w:cs="Arial"/>
-          <w:color w:val="222222"/>
-          <w:sz w:val="21"/>
-          <w:szCs w:val="21"/>
-          <w:shd w:val="clear" w:color="auto" w:fill="FFFFFF"/>
-          <w:lang w:val="sv-SE"/>
-        </w:rPr>
-        <w:t>of</w:t>
-      </w:r>
-      <w:proofErr w:type="spellEnd"/>
-      <w:r>
-        <w:rPr>
-          <w:rFonts w:ascii="Arial" w:hAnsi="Arial" w:cs="Arial"/>
-          <w:color w:val="222222"/>
-          <w:sz w:val="21"/>
-          <w:szCs w:val="21"/>
-          <w:shd w:val="clear" w:color="auto" w:fill="FFFFFF"/>
-          <w:lang w:val="sv-SE"/>
-        </w:rPr>
-        <w:t xml:space="preserve"> </w:t>
-      </w:r>
-      <w:proofErr w:type="spellStart"/>
-      <w:r>
-        <w:rPr>
-          <w:rFonts w:ascii="Arial" w:hAnsi="Arial" w:cs="Arial"/>
-          <w:color w:val="222222"/>
-          <w:sz w:val="21"/>
-          <w:szCs w:val="21"/>
-          <w:shd w:val="clear" w:color="auto" w:fill="FFFFFF"/>
-          <w:lang w:val="sv-SE"/>
-        </w:rPr>
-        <w:t>Freedom</w:t>
-      </w:r>
-      <w:proofErr w:type="spellEnd"/>
-      <w:r>
-        <w:rPr>
-          <w:rFonts w:ascii="Arial" w:hAnsi="Arial" w:cs="Arial"/>
-          <w:color w:val="222222"/>
-          <w:sz w:val="21"/>
-          <w:szCs w:val="21"/>
-          <w:shd w:val="clear" w:color="auto" w:fill="FFFFFF"/>
-          <w:lang w:val="sv-SE"/>
-        </w:rPr>
-        <w:t xml:space="preserve"> (</w:t>
-      </w:r>
-      <w:proofErr w:type="spellStart"/>
-      <w:r>
-        <w:rPr>
-          <w:rFonts w:ascii="Arial" w:hAnsi="Arial" w:cs="Arial"/>
-          <w:color w:val="222222"/>
-          <w:sz w:val="21"/>
-          <w:szCs w:val="21"/>
-          <w:shd w:val="clear" w:color="auto" w:fill="FFFFFF"/>
-          <w:lang w:val="sv-SE"/>
-        </w:rPr>
-        <w:t>DoF</w:t>
-      </w:r>
-      <w:proofErr w:type="spellEnd"/>
-      <w:r>
-        <w:rPr>
-          <w:rFonts w:ascii="Arial" w:hAnsi="Arial" w:cs="Arial"/>
-          <w:color w:val="222222"/>
-          <w:sz w:val="21"/>
-          <w:szCs w:val="21"/>
-          <w:shd w:val="clear" w:color="auto" w:fill="FFFFFF"/>
-          <w:lang w:val="sv-SE"/>
-        </w:rPr>
-        <w:t>)</w:t>
-      </w:r>
-      <w:r>
-        <w:rPr>
-          <w:rFonts w:ascii="Arial" w:hAnsi="Arial" w:cs="Arial"/>
-          <w:color w:val="222222"/>
-          <w:sz w:val="21"/>
-          <w:szCs w:val="21"/>
-          <w:shd w:val="clear" w:color="auto" w:fill="FFFFFF"/>
-          <w:lang w:val="sv-SE"/>
-        </w:rPr>
-        <w:t>.</w:t>
-      </w:r>
-      <w:r>
-        <w:rPr>
-          <w:rFonts w:ascii="Arial" w:hAnsi="Arial" w:cs="Arial"/>
-          <w:color w:val="222222"/>
-          <w:sz w:val="21"/>
-          <w:szCs w:val="21"/>
-          <w:shd w:val="clear" w:color="auto" w:fill="FFFFFF"/>
-          <w:lang w:val="sv-SE"/>
-        </w:rPr>
-        <w:t xml:space="preserve"> </w:t>
+      <w:r>
+        <w:rPr>
+          <w:rFonts w:ascii="Arial" w:hAnsi="Arial" w:cs="Arial"/>
+          <w:color w:val="222222"/>
+          <w:sz w:val="21"/>
+          <w:szCs w:val="21"/>
+          <w:shd w:val="clear" w:color="auto" w:fill="FFFFFF"/>
+          <w:lang w:val="sv-SE"/>
+        </w:rPr>
+        <w:t xml:space="preserve">är </w:t>
+      </w:r>
+      <w:r>
+        <w:rPr>
+          <w:rFonts w:ascii="Arial" w:hAnsi="Arial" w:cs="Arial"/>
+          <w:color w:val="222222"/>
+          <w:sz w:val="21"/>
+          <w:szCs w:val="21"/>
+          <w:shd w:val="clear" w:color="auto" w:fill="FFFFFF"/>
+          <w:lang w:val="sv-SE"/>
+        </w:rPr>
+        <w:t>HOLONOMIC</w:t>
+      </w:r>
+      <w:r>
+        <w:rPr>
+          <w:rFonts w:ascii="Arial" w:hAnsi="Arial" w:cs="Arial"/>
+          <w:color w:val="222222"/>
+          <w:sz w:val="21"/>
+          <w:szCs w:val="21"/>
+          <w:shd w:val="clear" w:color="auto" w:fill="FFFFFF"/>
+          <w:lang w:val="sv-SE"/>
+        </w:rPr>
+        <w:t xml:space="preserve"> om den har 6 stycken controllable DoF:</w:t>
       </w:r>
     </w:p>
     <w:p>
@@ -745,354 +715,7 @@
           <w:shd w:val="clear" w:color="auto" w:fill="FFFFFF"/>
           <w:lang w:val="sv-SE"/>
         </w:rPr>
-        <w:t xml:space="preserve">Det här betyder att ett objekt är </w:t>
-      </w:r>
-      <w:proofErr w:type="spellStart"/>
-      <w:r>
-        <w:rPr>
-          <w:rFonts w:ascii="Arial" w:hAnsi="Arial" w:cs="Arial"/>
-          <w:color w:val="222222"/>
-          <w:sz w:val="21"/>
-          <w:szCs w:val="21"/>
-          <w:shd w:val="clear" w:color="auto" w:fill="FFFFFF"/>
-          <w:lang w:val="sv-SE"/>
-        </w:rPr>
-        <w:t>holonomic</w:t>
-      </w:r>
-      <w:proofErr w:type="spellEnd"/>
-      <w:r>
-        <w:rPr>
-          <w:rFonts w:ascii="Arial" w:hAnsi="Arial" w:cs="Arial"/>
-          <w:color w:val="222222"/>
-          <w:sz w:val="21"/>
-          <w:szCs w:val="21"/>
-          <w:shd w:val="clear" w:color="auto" w:fill="FFFFFF"/>
-          <w:lang w:val="sv-SE"/>
-        </w:rPr>
-        <w:t xml:space="preserve"> om det kan flytta sig i någon av de riktningar som är tillgängliga med avseende på antal fysiska dimensioner. Om det inte kan flytta sig i alla riktningar är objektet non-</w:t>
-      </w:r>
-      <w:proofErr w:type="spellStart"/>
-      <w:r>
-        <w:rPr>
-          <w:rFonts w:ascii="Arial" w:hAnsi="Arial" w:cs="Arial"/>
-          <w:color w:val="222222"/>
-          <w:sz w:val="21"/>
-          <w:szCs w:val="21"/>
-          <w:shd w:val="clear" w:color="auto" w:fill="FFFFFF"/>
-          <w:lang w:val="sv-SE"/>
-        </w:rPr>
-        <w:t>holonomic</w:t>
-      </w:r>
-      <w:proofErr w:type="spellEnd"/>
-      <w:r>
-        <w:rPr>
-          <w:rFonts w:ascii="Arial" w:hAnsi="Arial" w:cs="Arial"/>
-          <w:color w:val="222222"/>
-          <w:sz w:val="21"/>
-          <w:szCs w:val="21"/>
-          <w:shd w:val="clear" w:color="auto" w:fill="FFFFFF"/>
-          <w:lang w:val="sv-SE"/>
-        </w:rPr>
-        <w:t>.</w:t>
-      </w:r>
-    </w:p>
-    <w:p>
-      <w:pPr>
-        <w:pStyle w:val="Ingetavstnd"/>
-        <w:ind w:left="720"/>
-        <w:rPr>
-          <w:rFonts w:ascii="Arial" w:hAnsi="Arial" w:cs="Arial"/>
-          <w:color w:val="222222"/>
-          <w:sz w:val="21"/>
-          <w:szCs w:val="21"/>
-          <w:shd w:val="clear" w:color="auto" w:fill="FFFFFF"/>
-          <w:lang w:val="sv-SE"/>
-        </w:rPr>
-      </w:pPr>
-    </w:p>
-    <w:p>
-      <w:pPr>
-        <w:pStyle w:val="Ingetavstnd"/>
-        <w:ind w:left="720"/>
-        <w:rPr>
-          <w:rFonts w:ascii="Arial" w:hAnsi="Arial" w:cs="Arial"/>
-          <w:color w:val="222222"/>
-          <w:sz w:val="21"/>
-          <w:szCs w:val="21"/>
-          <w:shd w:val="clear" w:color="auto" w:fill="FFFFFF"/>
-          <w:lang w:val="sv-SE"/>
-        </w:rPr>
-      </w:pPr>
-      <w:r>
-        <w:rPr>
-          <w:rFonts w:ascii="Arial" w:hAnsi="Arial" w:cs="Arial"/>
-          <w:color w:val="222222"/>
-          <w:sz w:val="21"/>
-          <w:szCs w:val="21"/>
-          <w:shd w:val="clear" w:color="auto" w:fill="FFFFFF"/>
-          <w:lang w:val="sv-SE"/>
-        </w:rPr>
-        <w:t xml:space="preserve">Tex en bil: </w:t>
-      </w:r>
-      <w:r>
-        <w:rPr>
-          <w:rFonts w:ascii="Arial" w:hAnsi="Arial" w:cs="Arial"/>
-          <w:color w:val="222222"/>
-          <w:sz w:val="21"/>
-          <w:szCs w:val="21"/>
-          <w:shd w:val="clear" w:color="auto" w:fill="FFFFFF"/>
-          <w:lang w:val="sv-SE"/>
-        </w:rPr>
-        <w:t>I en 2-dimensionell värld så kan vi inte flytta bilen åt höger/vänster, vi kan bara köra den framåt/bakåt med en riktning på ratten</w:t>
-      </w:r>
-      <w:r>
-        <w:rPr>
-          <w:rFonts w:ascii="Arial" w:hAnsi="Arial" w:cs="Arial"/>
-          <w:color w:val="222222"/>
-          <w:sz w:val="21"/>
-          <w:szCs w:val="21"/>
-          <w:shd w:val="clear" w:color="auto" w:fill="FFFFFF"/>
-          <w:lang w:val="sv-SE"/>
-        </w:rPr>
-        <w:t>. NON-HOLONOMIC</w:t>
-      </w:r>
-    </w:p>
-    <w:p>
-      <w:pPr>
-        <w:pStyle w:val="Ingetavstnd"/>
-        <w:ind w:left="720"/>
-        <w:rPr>
-          <w:rFonts w:ascii="Arial" w:hAnsi="Arial" w:cs="Arial"/>
-          <w:color w:val="222222"/>
-          <w:sz w:val="21"/>
-          <w:szCs w:val="21"/>
-          <w:shd w:val="clear" w:color="auto" w:fill="FFFFFF"/>
-          <w:lang w:val="sv-SE"/>
-        </w:rPr>
-      </w:pPr>
-    </w:p>
-    <w:p>
-      <w:pPr>
-        <w:pStyle w:val="Ingetavstnd"/>
-        <w:ind w:left="720"/>
-        <w:rPr>
-          <w:rFonts w:ascii="Arial" w:hAnsi="Arial" w:cs="Arial"/>
-          <w:color w:val="222222"/>
-          <w:sz w:val="21"/>
-          <w:szCs w:val="21"/>
-          <w:shd w:val="clear" w:color="auto" w:fill="FFFFFF"/>
-          <w:lang w:val="sv-SE"/>
-        </w:rPr>
-      </w:pPr>
-      <w:r>
-        <w:rPr>
-          <w:rFonts w:ascii="Arial" w:hAnsi="Arial" w:cs="Arial"/>
-          <w:color w:val="222222"/>
-          <w:sz w:val="21"/>
-          <w:szCs w:val="21"/>
-          <w:shd w:val="clear" w:color="auto" w:fill="FFFFFF"/>
-          <w:lang w:val="sv-SE"/>
-        </w:rPr>
-        <w:t xml:space="preserve">Tex en robot: </w:t>
-      </w:r>
-      <w:r>
-        <w:rPr>
-          <w:rFonts w:ascii="Arial" w:hAnsi="Arial" w:cs="Arial"/>
-          <w:color w:val="222222"/>
-          <w:sz w:val="21"/>
-          <w:szCs w:val="21"/>
-          <w:shd w:val="clear" w:color="auto" w:fill="FFFFFF"/>
-          <w:lang w:val="sv-SE"/>
-        </w:rPr>
-        <w:t xml:space="preserve">Om vi betraktar en 2-dimensionell värld så måste roboten kunna röra sig som en människa för att vara HOLONOMIC, </w:t>
-      </w:r>
-      <w:r>
-        <w:rPr>
-          <w:rFonts w:ascii="Arial" w:hAnsi="Arial" w:cs="Arial"/>
-          <w:color w:val="222222"/>
-          <w:sz w:val="21"/>
-          <w:szCs w:val="21"/>
-          <w:shd w:val="clear" w:color="auto" w:fill="FFFFFF"/>
-          <w:lang w:val="sv-SE"/>
-        </w:rPr>
-        <w:t>den behöver alltså kunna gå åt alla håll.</w:t>
-      </w:r>
-    </w:p>
-    <w:p>
-      <w:pPr>
-        <w:pStyle w:val="Ingetavstnd"/>
-        <w:ind w:left="720"/>
-        <w:rPr>
-          <w:rFonts w:ascii="Arial" w:hAnsi="Arial" w:cs="Arial"/>
-          <w:color w:val="222222"/>
-          <w:sz w:val="21"/>
-          <w:szCs w:val="21"/>
-          <w:shd w:val="clear" w:color="auto" w:fill="FFFFFF"/>
-          <w:lang w:val="sv-SE"/>
-        </w:rPr>
-      </w:pPr>
-      <w:r>
-        <w:rPr>
-          <w:rFonts w:ascii="Arial" w:hAnsi="Arial" w:cs="Arial"/>
-          <w:color w:val="222222"/>
-          <w:sz w:val="21"/>
-          <w:szCs w:val="21"/>
-          <w:shd w:val="clear" w:color="auto" w:fill="FFFFFF"/>
-          <w:lang w:val="sv-SE"/>
-        </w:rPr>
-        <w:t xml:space="preserve">Om vi istället betraktar en 3-dimensionell värld så </w:t>
-      </w:r>
-      <w:r>
-        <w:rPr>
-          <w:rFonts w:ascii="Arial" w:hAnsi="Arial" w:cs="Arial"/>
-          <w:color w:val="222222"/>
-          <w:sz w:val="21"/>
-          <w:szCs w:val="21"/>
-          <w:shd w:val="clear" w:color="auto" w:fill="FFFFFF"/>
-          <w:lang w:val="sv-SE"/>
-        </w:rPr>
-        <w:t>sägs det att en robot</w:t>
-      </w:r>
-      <w:r>
-        <w:rPr>
-          <w:rFonts w:ascii="Arial" w:hAnsi="Arial" w:cs="Arial"/>
-          <w:color w:val="222222"/>
-          <w:sz w:val="21"/>
-          <w:szCs w:val="21"/>
-          <w:shd w:val="clear" w:color="auto" w:fill="FFFFFF"/>
-          <w:lang w:val="sv-SE"/>
-        </w:rPr>
-        <w:t xml:space="preserve"> </w:t>
-      </w:r>
-      <w:r>
-        <w:rPr>
-          <w:rFonts w:ascii="Arial" w:hAnsi="Arial" w:cs="Arial"/>
-          <w:color w:val="222222"/>
-          <w:sz w:val="21"/>
-          <w:szCs w:val="21"/>
-          <w:shd w:val="clear" w:color="auto" w:fill="FFFFFF"/>
-          <w:lang w:val="sv-SE"/>
-        </w:rPr>
-        <w:t xml:space="preserve">är </w:t>
-      </w:r>
-      <w:r>
-        <w:rPr>
-          <w:rFonts w:ascii="Arial" w:hAnsi="Arial" w:cs="Arial"/>
-          <w:color w:val="222222"/>
-          <w:sz w:val="21"/>
-          <w:szCs w:val="21"/>
-          <w:shd w:val="clear" w:color="auto" w:fill="FFFFFF"/>
-          <w:lang w:val="sv-SE"/>
-        </w:rPr>
-        <w:t>HOLONOMIC</w:t>
-      </w:r>
-      <w:r>
-        <w:rPr>
-          <w:rFonts w:ascii="Arial" w:hAnsi="Arial" w:cs="Arial"/>
-          <w:color w:val="222222"/>
-          <w:sz w:val="21"/>
-          <w:szCs w:val="21"/>
-          <w:shd w:val="clear" w:color="auto" w:fill="FFFFFF"/>
-          <w:lang w:val="sv-SE"/>
-        </w:rPr>
-        <w:t xml:space="preserve"> om den har 6 stycken </w:t>
-      </w:r>
-      <w:proofErr w:type="spellStart"/>
-      <w:r>
-        <w:rPr>
-          <w:rFonts w:ascii="Arial" w:hAnsi="Arial" w:cs="Arial"/>
-          <w:color w:val="222222"/>
-          <w:sz w:val="21"/>
-          <w:szCs w:val="21"/>
-          <w:shd w:val="clear" w:color="auto" w:fill="FFFFFF"/>
-          <w:lang w:val="sv-SE"/>
-        </w:rPr>
-        <w:t>controllable</w:t>
-      </w:r>
-      <w:proofErr w:type="spellEnd"/>
-      <w:r>
-        <w:rPr>
-          <w:rFonts w:ascii="Arial" w:hAnsi="Arial" w:cs="Arial"/>
-          <w:color w:val="222222"/>
-          <w:sz w:val="21"/>
-          <w:szCs w:val="21"/>
-          <w:shd w:val="clear" w:color="auto" w:fill="FFFFFF"/>
-          <w:lang w:val="sv-SE"/>
-        </w:rPr>
-        <w:t xml:space="preserve"> </w:t>
-      </w:r>
-      <w:proofErr w:type="spellStart"/>
-      <w:r>
-        <w:rPr>
-          <w:rFonts w:ascii="Arial" w:hAnsi="Arial" w:cs="Arial"/>
-          <w:color w:val="222222"/>
-          <w:sz w:val="21"/>
-          <w:szCs w:val="21"/>
-          <w:shd w:val="clear" w:color="auto" w:fill="FFFFFF"/>
-          <w:lang w:val="sv-SE"/>
-        </w:rPr>
-        <w:t>DoF</w:t>
-      </w:r>
-      <w:proofErr w:type="spellEnd"/>
-      <w:r>
-        <w:rPr>
-          <w:rFonts w:ascii="Arial" w:hAnsi="Arial" w:cs="Arial"/>
-          <w:color w:val="222222"/>
-          <w:sz w:val="21"/>
-          <w:szCs w:val="21"/>
-          <w:shd w:val="clear" w:color="auto" w:fill="FFFFFF"/>
-          <w:lang w:val="sv-SE"/>
-        </w:rPr>
-        <w:t>:</w:t>
-      </w:r>
-    </w:p>
-    <w:p>
-      <w:pPr>
-        <w:pStyle w:val="Ingetavstnd"/>
-        <w:ind w:left="720"/>
-        <w:rPr>
-          <w:rFonts w:ascii="Arial" w:hAnsi="Arial" w:cs="Arial"/>
-          <w:color w:val="222222"/>
-          <w:sz w:val="21"/>
-          <w:szCs w:val="21"/>
-          <w:shd w:val="clear" w:color="auto" w:fill="FFFFFF"/>
-          <w:lang w:val="sv-SE"/>
-        </w:rPr>
-      </w:pPr>
-      <w:r>
-        <w:rPr>
-          <w:rFonts w:ascii="Arial" w:hAnsi="Arial" w:cs="Arial"/>
-          <w:color w:val="222222"/>
-          <w:sz w:val="21"/>
-          <w:szCs w:val="21"/>
-          <w:shd w:val="clear" w:color="auto" w:fill="FFFFFF"/>
-          <w:lang w:val="sv-SE"/>
-        </w:rPr>
-        <w:t>fram/bak, vänster/höger, upp/ner, grad (pitch), riktning (</w:t>
-      </w:r>
-      <w:proofErr w:type="spellStart"/>
-      <w:r>
-        <w:rPr>
-          <w:rFonts w:ascii="Arial" w:hAnsi="Arial" w:cs="Arial"/>
-          <w:color w:val="222222"/>
-          <w:sz w:val="21"/>
-          <w:szCs w:val="21"/>
-          <w:shd w:val="clear" w:color="auto" w:fill="FFFFFF"/>
-          <w:lang w:val="sv-SE"/>
-        </w:rPr>
-        <w:t>yaw</w:t>
-      </w:r>
-      <w:proofErr w:type="spellEnd"/>
-      <w:r>
-        <w:rPr>
-          <w:rFonts w:ascii="Arial" w:hAnsi="Arial" w:cs="Arial"/>
-          <w:color w:val="222222"/>
-          <w:sz w:val="21"/>
-          <w:szCs w:val="21"/>
-          <w:shd w:val="clear" w:color="auto" w:fill="FFFFFF"/>
-          <w:lang w:val="sv-SE"/>
-        </w:rPr>
-        <w:t>) och lutning (roll).</w:t>
+        <w:t>fram/bak, vänster/höger, upp/ner, grad (pitch), riktning (yaw) och lutning (roll).</w:t>
       </w:r>
     </w:p>
     <w:p>
@@ -1261,55 +884,28 @@
           <w:szCs w:val="24"/>
           <w:lang w:val="sv-SE"/>
         </w:rPr>
-        <w:t xml:space="preserve">Jag valde </w:t>
-      </w:r>
-      <w:r>
-        <w:rPr>
-          <w:sz w:val="24"/>
-          <w:szCs w:val="24"/>
-          <w:lang w:val="sv-SE"/>
-        </w:rPr>
-        <w:t xml:space="preserve">att använda kartan </w:t>
-      </w:r>
-      <w:proofErr w:type="spellStart"/>
-      <w:r>
-        <w:rPr>
-          <w:sz w:val="24"/>
-          <w:szCs w:val="24"/>
-          <w:lang w:val="sv-SE"/>
-        </w:rPr>
-        <w:t>uniqueSolutionMaze</w:t>
-      </w:r>
-      <w:proofErr w:type="spellEnd"/>
-      <w:r>
-        <w:rPr>
-          <w:sz w:val="24"/>
-          <w:szCs w:val="24"/>
-          <w:lang w:val="sv-SE"/>
-        </w:rPr>
-        <w:t xml:space="preserve"> och dess motsvarande robot.</w:t>
-      </w:r>
-    </w:p>
-    <w:p>
-      <w:pPr>
-        <w:pStyle w:val="Ingetavstnd"/>
-        <w:rPr>
-          <w:sz w:val="24"/>
-          <w:szCs w:val="24"/>
-          <w:lang w:val="sv-SE"/>
-        </w:rPr>
-      </w:pPr>
-    </w:p>
-    <w:p>
-      <w:pPr>
-        <w:pStyle w:val="Ingetavstnd"/>
-        <w:rPr>
-          <w:sz w:val="24"/>
-          <w:szCs w:val="24"/>
-          <w:lang w:val="sv-SE"/>
-        </w:rPr>
-      </w:pPr>
-      <w:proofErr w:type="spellStart"/>
+        <w:t>Jag valde att använda kartan uniqueSolutionMaze och dess motsvarande robot.</w:t>
+      </w:r>
+    </w:p>
+    <w:p>
+      <w:pPr>
+        <w:pStyle w:val="Ingetavstnd"/>
+        <w:rPr>
+          <w:sz w:val="24"/>
+          <w:szCs w:val="24"/>
+          <w:lang w:val="sv-SE"/>
+        </w:rPr>
+      </w:pPr>
+    </w:p>
+    <w:p>
+      <w:pPr>
+        <w:pStyle w:val="Ingetavstnd"/>
+        <w:rPr>
+          <w:sz w:val="24"/>
+          <w:szCs w:val="24"/>
+          <w:lang w:val="sv-SE"/>
+        </w:rPr>
+      </w:pPr>
       <w:r>
         <w:rPr>
           <w:sz w:val="24"/>
@@ -1318,7 +914,6 @@
         </w:rPr>
         <w:t>RRTStar</w:t>
       </w:r>
-      <w:proofErr w:type="spellEnd"/>
       <w:r>
         <w:rPr>
           <w:sz w:val="24"/>
@@ -1338,7 +933,19 @@
         <w:rPr>
           <w:lang w:val="sv-SE"/>
         </w:rPr>
-        <w:t xml:space="preserve">Detta är en optimal version </w:t>
+        <w:t>Detta är en optimal version</w:t>
+      </w:r>
+      <w:r>
+        <w:rPr>
+          <w:lang w:val="sv-SE"/>
+        </w:rPr>
+        <w:t xml:space="preserve"> av</w:t>
+      </w:r>
+      <w:r>
+        <w:rPr>
+          <w:lang w:val="sv-SE"/>
+        </w:rPr>
+        <w:t xml:space="preserve"> </w:t>
       </w:r>
       <w:r>
         <w:rPr>
@@ -1356,21 +963,7 @@
         <w:rPr>
           <w:lang w:val="sv-SE"/>
         </w:rPr>
-        <w:t xml:space="preserve"> RRT är en trädalgoritm där start konfigurationen är roten i trädet. Algoritm tar slumpmässigt ut ett tillstånd i </w:t>
-      </w:r>
-      <w:proofErr w:type="spellStart"/>
-      <w:r>
-        <w:rPr>
-          <w:lang w:val="sv-SE"/>
-        </w:rPr>
-        <w:t>Configuration</w:t>
-      </w:r>
-      <w:proofErr w:type="spellEnd"/>
-      <w:r>
-        <w:rPr>
-          <w:lang w:val="sv-SE"/>
-        </w:rPr>
-        <w:t xml:space="preserve"> Space och ansluter det till närmaste tillstånd i det uppbyggda trädet. RRTSTAR konvergerar tillslut mot en optimal väg från start till mål.</w:t>
+        <w:t xml:space="preserve"> RRT är en trädalgoritm där start konfigurationen är roten i trädet. Algoritm tar slumpmässigt ut ett tillstånd i Configuration Space och ansluter det till närmaste tillstånd i det uppbyggda trädet. RRTSTAR konvergerar tillslut mot en optimal väg från start till mål.</w:t>
       </w:r>
     </w:p>
     <w:p>
@@ -1444,35 +1037,13 @@
         <w:rPr>
           <w:lang w:val="sv-SE"/>
         </w:rPr>
-        <w:t xml:space="preserve">Figur 1: </w:t>
-      </w:r>
-      <w:proofErr w:type="spellStart"/>
-      <w:r>
-        <w:rPr>
-          <w:lang w:val="sv-SE"/>
-        </w:rPr>
-        <w:t>RRTStar</w:t>
-      </w:r>
-      <w:proofErr w:type="spellEnd"/>
-      <w:r>
-        <w:rPr>
-          <w:lang w:val="sv-SE"/>
-        </w:rPr>
-        <w:t xml:space="preserve"> i </w:t>
-      </w:r>
-      <w:proofErr w:type="spellStart"/>
-      <w:r>
-        <w:rPr>
-          <w:lang w:val="sv-SE"/>
-        </w:rPr>
-        <w:t>Maze</w:t>
-      </w:r>
-      <w:proofErr w:type="spellEnd"/>
-      <w:r>
-        <w:rPr>
-          <w:lang w:val="sv-SE"/>
-        </w:rPr>
-        <w:t xml:space="preserve"> miljön</w:t>
+        <w:t>Figur 1: RRTStar i Maze miljön</w:t>
+      </w:r>
+      <w:r>
+        <w:rPr>
+          <w:lang w:val="sv-SE"/>
+        </w:rPr>
+        <w:t>. Distans = 126,7 Rotation = 13,6 Radianer</w:t>
       </w:r>
     </w:p>
     <w:p>
@@ -1546,35 +1117,7 @@
         <w:rPr>
           <w:lang w:val="sv-SE"/>
         </w:rPr>
-        <w:t xml:space="preserve">Figur 2: </w:t>
-      </w:r>
-      <w:proofErr w:type="spellStart"/>
-      <w:r>
-        <w:rPr>
-          <w:lang w:val="sv-SE"/>
-        </w:rPr>
-        <w:t>RRTStar</w:t>
-      </w:r>
-      <w:proofErr w:type="spellEnd"/>
-      <w:r>
-        <w:rPr>
-          <w:lang w:val="sv-SE"/>
-        </w:rPr>
-        <w:t xml:space="preserve"> log i </w:t>
-      </w:r>
-      <w:proofErr w:type="spellStart"/>
-      <w:r>
-        <w:rPr>
-          <w:lang w:val="sv-SE"/>
-        </w:rPr>
-        <w:t>Maze</w:t>
-      </w:r>
-      <w:proofErr w:type="spellEnd"/>
-      <w:r>
-        <w:rPr>
-          <w:lang w:val="sv-SE"/>
-        </w:rPr>
-        <w:t xml:space="preserve"> miljö (zoom krävs)</w:t>
+        <w:t>Figur 2: RRTStar log i Maze miljö (zoom krävs)</w:t>
       </w:r>
     </w:p>
     <w:p>
@@ -1646,31 +1189,9 @@
           <w:szCs w:val="24"/>
         </w:rPr>
       </w:pPr>
-      <w:proofErr w:type="spellStart"/>
-      <w:r>
-        <w:t>Figur</w:t>
-      </w:r>
-      <w:proofErr w:type="spellEnd"/>
-      <w:r>
-        <w:t xml:space="preserve"> 3: </w:t>
-      </w:r>
-      <w:proofErr w:type="spellStart"/>
-      <w:r>
-        <w:t>RRTStar</w:t>
-      </w:r>
-      <w:proofErr w:type="spellEnd"/>
-      <w:r>
-        <w:t xml:space="preserve"> </w:t>
-      </w:r>
-      <w:proofErr w:type="spellStart"/>
-      <w:r>
-        <w:t>i</w:t>
-      </w:r>
-      <w:proofErr w:type="spellEnd"/>
-      <w:r>
-        <w:t xml:space="preserve"> </w:t>
-      </w:r>
-      <w:proofErr w:type="spellStart"/>
+      <w:r>
+        <w:t xml:space="preserve">Figur 3: RRTStar i </w:t>
+      </w:r>
       <w:r>
         <w:rPr>
           <w:sz w:val="24"/>
@@ -1678,23 +1199,50 @@
         </w:rPr>
         <w:t>uniqueSolutionMaze</w:t>
       </w:r>
-      <w:proofErr w:type="spellEnd"/>
-      <w:r>
-        <w:rPr>
-          <w:sz w:val="24"/>
-          <w:szCs w:val="24"/>
-        </w:rPr>
-        <w:t xml:space="preserve"> </w:t>
-      </w:r>
-      <w:proofErr w:type="spellStart"/>
-      <w:r>
-        <w:rPr>
-          <w:sz w:val="24"/>
-          <w:szCs w:val="24"/>
-        </w:rPr>
-        <w:t>miljö</w:t>
-      </w:r>
-      <w:proofErr w:type="spellEnd"/>
+      <w:r>
+        <w:rPr>
+          <w:sz w:val="24"/>
+          <w:szCs w:val="24"/>
+        </w:rPr>
+        <w:t xml:space="preserve"> miljö</w:t>
+      </w:r>
+      <w:r>
+        <w:rPr>
+          <w:sz w:val="24"/>
+          <w:szCs w:val="24"/>
+        </w:rPr>
+        <w:t xml:space="preserve">. </w:t>
+      </w:r>
+      <w:r>
+        <w:rPr>
+          <w:lang w:val="sv-SE"/>
+        </w:rPr>
+        <w:t xml:space="preserve">Distans = </w:t>
+      </w:r>
+      <w:r>
+        <w:rPr>
+          <w:lang w:val="sv-SE"/>
+        </w:rPr>
+        <w:t>139,4</w:t>
+      </w:r>
+      <w:r>
+        <w:rPr>
+          <w:lang w:val="sv-SE"/>
+        </w:rPr>
+        <w:t xml:space="preserve"> Rotation = </w:t>
+      </w:r>
+      <w:r>
+        <w:rPr>
+          <w:lang w:val="sv-SE"/>
+        </w:rPr>
+        <w:t>9,1</w:t>
+      </w:r>
+      <w:r>
+        <w:rPr>
+          <w:lang w:val="sv-SE"/>
+        </w:rPr>
+        <w:t xml:space="preserve"> Radianer</w:t>
+      </w:r>
     </w:p>
     <w:p>
       <w:r>
@@ -1765,115 +1313,86 @@
         <w:rPr>
           <w:lang w:val="sv-SE"/>
         </w:rPr>
-        <w:t xml:space="preserve">Figur 4: </w:t>
-      </w:r>
-      <w:proofErr w:type="spellStart"/>
-      <w:r>
-        <w:rPr>
-          <w:lang w:val="sv-SE"/>
-        </w:rPr>
-        <w:t>RRTStar</w:t>
-      </w:r>
-      <w:proofErr w:type="spellEnd"/>
-      <w:r>
-        <w:rPr>
-          <w:lang w:val="sv-SE"/>
-        </w:rPr>
-        <w:t xml:space="preserve"> log i </w:t>
-      </w:r>
-      <w:proofErr w:type="spellStart"/>
-      <w:r>
-        <w:rPr>
-          <w:sz w:val="24"/>
-          <w:szCs w:val="24"/>
-          <w:lang w:val="sv-SE"/>
-        </w:rPr>
-        <w:t>uniqueSolutionMaze</w:t>
-      </w:r>
-      <w:proofErr w:type="spellEnd"/>
-      <w:r>
-        <w:rPr>
-          <w:sz w:val="24"/>
-          <w:szCs w:val="24"/>
-          <w:lang w:val="sv-SE"/>
-        </w:rPr>
-        <w:t xml:space="preserve"> miljö (zoom krävs)</w:t>
-      </w:r>
-    </w:p>
-    <w:p>
-      <w:pPr>
-        <w:rPr>
-          <w:sz w:val="24"/>
-          <w:szCs w:val="24"/>
-          <w:lang w:val="sv-SE"/>
-        </w:rPr>
-      </w:pPr>
-    </w:p>
-    <w:p>
-      <w:pPr>
-        <w:rPr>
-          <w:sz w:val="24"/>
-          <w:szCs w:val="24"/>
-          <w:lang w:val="sv-SE"/>
-        </w:rPr>
-      </w:pPr>
-    </w:p>
-    <w:p>
-      <w:pPr>
-        <w:rPr>
-          <w:sz w:val="24"/>
-          <w:szCs w:val="24"/>
-          <w:lang w:val="sv-SE"/>
-        </w:rPr>
-      </w:pPr>
-    </w:p>
-    <w:p>
-      <w:pPr>
-        <w:rPr>
-          <w:sz w:val="24"/>
-          <w:szCs w:val="24"/>
-          <w:lang w:val="sv-SE"/>
-        </w:rPr>
-      </w:pPr>
-    </w:p>
-    <w:p>
-      <w:pPr>
-        <w:rPr>
-          <w:sz w:val="24"/>
-          <w:szCs w:val="24"/>
-          <w:lang w:val="sv-SE"/>
-        </w:rPr>
-      </w:pPr>
-    </w:p>
-    <w:p>
-      <w:pPr>
-        <w:rPr>
-          <w:lang w:val="sv-SE"/>
-        </w:rPr>
-      </w:pPr>
-    </w:p>
-    <w:p>
-      <w:pPr>
-        <w:pStyle w:val="Ingetavstnd"/>
-        <w:rPr>
-          <w:sz w:val="24"/>
-          <w:szCs w:val="24"/>
-        </w:rPr>
-      </w:pPr>
-      <w:r>
-        <w:rPr>
-          <w:sz w:val="24"/>
-          <w:szCs w:val="24"/>
+        <w:t xml:space="preserve">Figur 4: RRTStar log i </w:t>
+      </w:r>
+      <w:r>
+        <w:rPr>
+          <w:sz w:val="24"/>
+          <w:szCs w:val="24"/>
+          <w:lang w:val="sv-SE"/>
+        </w:rPr>
+        <w:t>uniqueSolutionMaze miljö (zoom krävs)</w:t>
+      </w:r>
+    </w:p>
+    <w:p>
+      <w:pPr>
+        <w:rPr>
+          <w:sz w:val="24"/>
+          <w:szCs w:val="24"/>
+          <w:lang w:val="sv-SE"/>
+        </w:rPr>
+      </w:pPr>
+    </w:p>
+    <w:p>
+      <w:pPr>
+        <w:rPr>
+          <w:sz w:val="24"/>
+          <w:szCs w:val="24"/>
+          <w:lang w:val="sv-SE"/>
+        </w:rPr>
+      </w:pPr>
+    </w:p>
+    <w:p>
+      <w:pPr>
+        <w:rPr>
+          <w:sz w:val="24"/>
+          <w:szCs w:val="24"/>
+          <w:lang w:val="sv-SE"/>
+        </w:rPr>
+      </w:pPr>
+    </w:p>
+    <w:p>
+      <w:pPr>
+        <w:rPr>
+          <w:sz w:val="24"/>
+          <w:szCs w:val="24"/>
+          <w:lang w:val="sv-SE"/>
+        </w:rPr>
+      </w:pPr>
+    </w:p>
+    <w:p>
+      <w:pPr>
+        <w:rPr>
+          <w:sz w:val="24"/>
+          <w:szCs w:val="24"/>
+          <w:lang w:val="sv-SE"/>
+        </w:rPr>
+      </w:pPr>
+    </w:p>
+    <w:p>
+      <w:pPr>
+        <w:rPr>
+          <w:lang w:val="sv-SE"/>
+        </w:rPr>
+      </w:pPr>
+    </w:p>
+    <w:p>
+      <w:pPr>
+        <w:pStyle w:val="Ingetavstnd"/>
+        <w:rPr>
+          <w:sz w:val="24"/>
+          <w:szCs w:val="24"/>
+          <w:lang w:val="sv-SE"/>
+        </w:rPr>
+      </w:pPr>
+      <w:r>
+        <w:rPr>
+          <w:sz w:val="24"/>
+          <w:szCs w:val="24"/>
+          <w:lang w:val="sv-SE"/>
         </w:rPr>
         <w:lastRenderedPageBreak/>
-        <w:t>PRM</w:t>
-      </w:r>
-      <w:r>
-        <w:rPr>
-          <w:sz w:val="24"/>
-          <w:szCs w:val="24"/>
-        </w:rPr>
-        <w:t>:</w:t>
+        <w:t>PRM:</w:t>
       </w:r>
     </w:p>
     <w:p>
@@ -1904,21 +1423,7 @@
         <w:rPr>
           <w:lang w:val="sv-SE"/>
         </w:rPr>
-        <w:t xml:space="preserve"> dvs en algoritm som bygger på sannolikheter. Den fungerar genom att slumpvis ta ett tillstånd ifrån </w:t>
-      </w:r>
-      <w:proofErr w:type="spellStart"/>
-      <w:r>
-        <w:rPr>
-          <w:lang w:val="sv-SE"/>
-        </w:rPr>
-        <w:t>Configuration</w:t>
-      </w:r>
-      <w:proofErr w:type="spellEnd"/>
-      <w:r>
-        <w:rPr>
-          <w:lang w:val="sv-SE"/>
-        </w:rPr>
-        <w:t xml:space="preserve"> Space. Den försöker sedan sammansätta detta tillstånd med ett tillstånd i närheten. Sedan användes en grafsökning algoritm i den uppbyggda grafen för att hitta vägen mellan start och mål.</w:t>
+        <w:t xml:space="preserve"> dvs en algoritm som bygger på sannolikheter. Den fungerar genom att slumpvis ta ett tillstånd ifrån Configuration Space. Den försöker sedan sammansätta detta tillstånd med ett tillstånd i närheten. Sedan användes en grafsökning algoritm i den uppbyggda grafen för att hitta vägen mellan start och mål.</w:t>
       </w:r>
     </w:p>
     <w:p>
@@ -1992,21 +1497,31 @@
         <w:rPr>
           <w:lang w:val="sv-SE"/>
         </w:rPr>
-        <w:t xml:space="preserve">Figur 5: PRM i </w:t>
-      </w:r>
-      <w:proofErr w:type="spellStart"/>
-      <w:r>
-        <w:rPr>
-          <w:lang w:val="sv-SE"/>
-        </w:rPr>
-        <w:t>Maze</w:t>
-      </w:r>
-      <w:proofErr w:type="spellEnd"/>
-      <w:r>
-        <w:rPr>
-          <w:lang w:val="sv-SE"/>
-        </w:rPr>
-        <w:t xml:space="preserve"> miljö</w:t>
+        <w:t>Figur 5: PRM i Maze miljö</w:t>
+      </w:r>
+      <w:r>
+        <w:rPr>
+          <w:lang w:val="sv-SE"/>
+        </w:rPr>
+        <w:t>. Distans = 121,5</w:t>
+      </w:r>
+      <w:r>
+        <w:rPr>
+          <w:lang w:val="sv-SE"/>
+        </w:rPr>
+        <w:t xml:space="preserve"> Rotation = </w:t>
+      </w:r>
+      <w:r>
+        <w:rPr>
+          <w:lang w:val="sv-SE"/>
+        </w:rPr>
+        <w:t>17,1</w:t>
+      </w:r>
+      <w:r>
+        <w:rPr>
+          <w:lang w:val="sv-SE"/>
+        </w:rPr>
+        <w:t xml:space="preserve"> Radianer</w:t>
       </w:r>
     </w:p>
     <w:p>
@@ -2080,21 +1595,7 @@
         <w:rPr>
           <w:lang w:val="sv-SE"/>
         </w:rPr>
-        <w:t xml:space="preserve">Figur 6: PRM log i </w:t>
-      </w:r>
-      <w:proofErr w:type="spellStart"/>
-      <w:r>
-        <w:rPr>
-          <w:lang w:val="sv-SE"/>
-        </w:rPr>
-        <w:t>Maze</w:t>
-      </w:r>
-      <w:proofErr w:type="spellEnd"/>
-      <w:r>
-        <w:rPr>
-          <w:lang w:val="sv-SE"/>
-        </w:rPr>
-        <w:t xml:space="preserve"> miljö (zoom krävs)</w:t>
+        <w:t>Figur 6: PRM log i Maze miljö (zoom krävs)</w:t>
       </w:r>
     </w:p>
     <w:p>
@@ -2168,28 +1669,39 @@
         </w:rPr>
       </w:pPr>
       <w:r>
-        <w:rPr>
-          <w:lang w:val="sv-SE"/>
-        </w:rPr>
         <w:t xml:space="preserve">Figur 7: PRM i </w:t>
       </w:r>
-      <w:proofErr w:type="spellStart"/>
-      <w:r>
-        <w:rPr>
-          <w:sz w:val="24"/>
-          <w:szCs w:val="24"/>
-          <w:lang w:val="sv-SE"/>
-        </w:rPr>
-        <w:t>uniqueSolutionMaze</w:t>
-      </w:r>
-      <w:proofErr w:type="spellEnd"/>
-      <w:r>
-        <w:rPr>
-          <w:sz w:val="24"/>
-          <w:szCs w:val="24"/>
-          <w:lang w:val="sv-SE"/>
-        </w:rPr>
-        <w:t xml:space="preserve"> miljö</w:t>
+      <w:r>
+        <w:rPr>
+          <w:sz w:val="24"/>
+          <w:szCs w:val="24"/>
+        </w:rPr>
+        <w:t>uniqueSolutionMaze miljö</w:t>
+      </w:r>
+      <w:r>
+        <w:rPr>
+          <w:sz w:val="24"/>
+          <w:szCs w:val="24"/>
+        </w:rPr>
+        <w:t xml:space="preserve">. </w:t>
+      </w:r>
+      <w:r>
+        <w:rPr>
+          <w:lang w:val="sv-SE"/>
+        </w:rPr>
+        <w:t xml:space="preserve">Distans = </w:t>
+      </w:r>
+      <w:r>
+        <w:rPr>
+          <w:lang w:val="sv-SE"/>
+        </w:rPr>
+        <w:t>149,8 Rotation = 20,8</w:t>
+      </w:r>
+      <w:r>
+        <w:rPr>
+          <w:lang w:val="sv-SE"/>
+        </w:rPr>
+        <w:t xml:space="preserve"> Radianer</w:t>
       </w:r>
     </w:p>
     <w:p>
@@ -2260,89 +1772,58 @@
         <w:rPr>
           <w:sz w:val="24"/>
           <w:szCs w:val="24"/>
-          <w:lang w:val="sv-SE"/>
-        </w:rPr>
-      </w:pPr>
-      <w:r>
-        <w:rPr>
-          <w:lang w:val="sv-SE"/>
-        </w:rPr>
+        </w:rPr>
+      </w:pPr>
+      <w:r>
         <w:t xml:space="preserve">Figur 8: PRM log i </w:t>
       </w:r>
-      <w:proofErr w:type="spellStart"/>
-      <w:r>
-        <w:rPr>
-          <w:sz w:val="24"/>
-          <w:szCs w:val="24"/>
-          <w:lang w:val="sv-SE"/>
-        </w:rPr>
-        <w:t>uniqueSolutionMaze</w:t>
-      </w:r>
-      <w:proofErr w:type="spellEnd"/>
-      <w:r>
-        <w:rPr>
-          <w:sz w:val="24"/>
-          <w:szCs w:val="24"/>
-          <w:lang w:val="sv-SE"/>
-        </w:rPr>
-        <w:t xml:space="preserve"> miljö (zoom krävs)</w:t>
-      </w:r>
-    </w:p>
-    <w:p>
-      <w:pPr>
-        <w:rPr>
-          <w:lang w:val="sv-SE"/>
-        </w:rPr>
-      </w:pPr>
-    </w:p>
-    <w:p>
-      <w:pPr>
-        <w:rPr>
-          <w:lang w:val="sv-SE"/>
-        </w:rPr>
-      </w:pPr>
-    </w:p>
-    <w:p>
-      <w:pPr>
-        <w:pStyle w:val="Ingetavstnd"/>
-        <w:rPr>
-          <w:sz w:val="24"/>
-          <w:szCs w:val="24"/>
-          <w:lang w:val="sv-SE"/>
-        </w:rPr>
-      </w:pPr>
-      <w:proofErr w:type="spellStart"/>
-      <w:r>
-        <w:rPr>
-          <w:sz w:val="24"/>
-          <w:szCs w:val="24"/>
-          <w:lang w:val="sv-SE"/>
+      <w:r>
+        <w:rPr>
+          <w:sz w:val="24"/>
+          <w:szCs w:val="24"/>
+        </w:rPr>
+        <w:t>uniqueSolutionMaze miljö (zoom krävs)</w:t>
+      </w:r>
+    </w:p>
+    <w:p/>
+    <w:p/>
+    <w:p>
+      <w:pPr>
+        <w:pStyle w:val="Ingetavstnd"/>
+        <w:rPr>
+          <w:sz w:val="24"/>
+          <w:szCs w:val="24"/>
+        </w:rPr>
+      </w:pPr>
+      <w:r>
+        <w:rPr>
+          <w:sz w:val="24"/>
+          <w:szCs w:val="24"/>
         </w:rPr>
         <w:lastRenderedPageBreak/>
-        <w:t>RRTConnect</w:t>
-      </w:r>
-      <w:proofErr w:type="spellEnd"/>
-      <w:r>
-        <w:rPr>
-          <w:sz w:val="24"/>
-          <w:szCs w:val="24"/>
-          <w:lang w:val="sv-SE"/>
-        </w:rPr>
-        <w:t>:</w:t>
-      </w:r>
-    </w:p>
-    <w:p>
-      <w:pPr>
-        <w:rPr>
-          <w:lang w:val="sv-SE"/>
-        </w:rPr>
-      </w:pPr>
-      <w:r>
-        <w:rPr>
-          <w:lang w:val="sv-SE"/>
-        </w:rPr>
-        <w:t>Denna algoritm är en ytterligare version av RRT algoritm. Istället för att bygga ett träd så bygger den två träd, ett från start och ett från mål konfigurationen. Algoritm försöker sedan att sammansätta dessa två träd. Denna algoritm är vanligtvis bättre än vanliga RRT.</w:t>
-      </w:r>
+        <w:t>RRTConnect:</w:t>
+      </w:r>
+    </w:p>
+    <w:p>
+      <w:pPr>
+        <w:rPr>
+          <w:lang w:val="sv-SE"/>
+        </w:rPr>
+      </w:pPr>
+      <w:r>
+        <w:rPr>
+          <w:lang w:val="sv-SE"/>
+        </w:rPr>
+        <w:t>Denna algoritm är en ytterligare version av RRT algoritm. Istället för att bygga ett träd så bygger den två träd, ett från start och ett från mål konfigurationen. Algoritm försöker sedan att sammansätta dessa två träd. Denna algoritm är v</w:t>
+      </w:r>
+      <w:r>
+        <w:rPr>
+          <w:lang w:val="sv-SE"/>
+        </w:rPr>
+        <w:t>anligtvis bättre än vanliga RRT, dock inte i dessa fall (om man ska gå efter distans och rotation).</w:t>
+      </w:r>
+      <w:bookmarkStart w:id="0" w:name="_GoBack"/>
+      <w:bookmarkEnd w:id="0"/>
     </w:p>
     <w:p>
       <w:pPr>
@@ -2412,38 +1893,40 @@
         </w:rPr>
       </w:pPr>
       <w:r>
-        <w:rPr>
-          <w:lang w:val="sv-SE"/>
-        </w:rPr>
-        <w:t xml:space="preserve">Figur 9: </w:t>
-      </w:r>
-      <w:proofErr w:type="spellStart"/>
-      <w:r>
-        <w:rPr>
-          <w:lang w:val="sv-SE"/>
-        </w:rPr>
-        <w:t>RRTConnect</w:t>
-      </w:r>
-      <w:proofErr w:type="spellEnd"/>
-      <w:r>
-        <w:rPr>
-          <w:lang w:val="sv-SE"/>
-        </w:rPr>
-        <w:t xml:space="preserve"> i </w:t>
-      </w:r>
-      <w:proofErr w:type="spellStart"/>
-      <w:r>
-        <w:rPr>
-          <w:lang w:val="sv-SE"/>
-        </w:rPr>
-        <w:t>Maze</w:t>
-      </w:r>
-      <w:proofErr w:type="spellEnd"/>
-      <w:r>
-        <w:rPr>
-          <w:lang w:val="sv-SE"/>
-        </w:rPr>
-        <w:t xml:space="preserve"> miljö</w:t>
+        <w:t>Figur 9: RRTConnect i Maze miljö</w:t>
+      </w:r>
+      <w:r>
+        <w:t xml:space="preserve">. </w:t>
+      </w:r>
+      <w:r>
+        <w:rPr>
+          <w:lang w:val="sv-SE"/>
+        </w:rPr>
+        <w:t xml:space="preserve">Distans = </w:t>
+      </w:r>
+      <w:r>
+        <w:rPr>
+          <w:lang w:val="sv-SE"/>
+        </w:rPr>
+        <w:t>140,1</w:t>
+      </w:r>
+      <w:r>
+        <w:rPr>
+          <w:lang w:val="sv-SE"/>
+        </w:rPr>
+        <w:t xml:space="preserve"> Rotation = </w:t>
+      </w:r>
+      <w:r>
+        <w:rPr>
+          <w:lang w:val="sv-SE"/>
+        </w:rPr>
+        <w:t>9,5</w:t>
+      </w:r>
+      <w:r>
+        <w:rPr>
+          <w:lang w:val="sv-SE"/>
+        </w:rPr>
+        <w:t xml:space="preserve"> Radianer</w:t>
       </w:r>
     </w:p>
     <w:p>
@@ -2519,42 +2002,17 @@
         <w:rPr>
           <w:lang w:val="sv-SE"/>
         </w:rPr>
-        <w:t xml:space="preserve">Figur 10: </w:t>
-      </w:r>
-      <w:proofErr w:type="spellStart"/>
-      <w:r>
-        <w:rPr>
-          <w:lang w:val="sv-SE"/>
-        </w:rPr>
-        <w:t>RRTConnect</w:t>
-      </w:r>
-      <w:proofErr w:type="spellEnd"/>
-      <w:r>
-        <w:rPr>
-          <w:lang w:val="sv-SE"/>
-        </w:rPr>
-        <w:t xml:space="preserve"> log i </w:t>
-      </w:r>
-      <w:proofErr w:type="spellStart"/>
-      <w:r>
-        <w:rPr>
-          <w:sz w:val="24"/>
-          <w:szCs w:val="24"/>
-          <w:lang w:val="sv-SE"/>
-        </w:rPr>
-        <w:t>Maze</w:t>
-      </w:r>
-      <w:proofErr w:type="spellEnd"/>
-      <w:r>
-        <w:rPr>
-          <w:sz w:val="24"/>
-          <w:szCs w:val="24"/>
-          <w:lang w:val="sv-SE"/>
-        </w:rPr>
-        <w:t xml:space="preserve"> miljö (zoom krävs)</w:t>
-      </w:r>
-      <w:bookmarkStart w:id="0" w:name="_GoBack"/>
-      <w:bookmarkEnd w:id="0"/>
+        <w:lastRenderedPageBreak/>
+        <w:t xml:space="preserve">Figur 10: RRTConnect log i </w:t>
+      </w:r>
+      <w:r>
+        <w:rPr>
+          <w:sz w:val="24"/>
+          <w:szCs w:val="24"/>
+          <w:lang w:val="sv-SE"/>
+        </w:rPr>
+        <w:t>Maze miljö (zoom krävs)</w:t>
+      </w:r>
     </w:p>
     <w:p>
       <w:pPr>
@@ -2571,7 +2029,6 @@
           <w:szCs w:val="24"/>
           <w:lang w:val="sv-SE"/>
         </w:rPr>
-        <w:lastRenderedPageBreak/>
         <w:drawing>
           <wp:inline distT="0" distB="0" distL="0" distR="0">
             <wp:extent cx="5963920" cy="3350260"/>
@@ -2634,45 +2091,33 @@
         <w:rPr>
           <w:sz w:val="24"/>
           <w:szCs w:val="24"/>
-          <w:lang w:val="sv-SE"/>
-        </w:rPr>
-        <w:t xml:space="preserve">Figur 11: </w:t>
-      </w:r>
-      <w:proofErr w:type="spellStart"/>
-      <w:r>
-        <w:rPr>
-          <w:sz w:val="24"/>
-          <w:szCs w:val="24"/>
-          <w:lang w:val="sv-SE"/>
-        </w:rPr>
-        <w:t>RRTConnect</w:t>
-      </w:r>
-      <w:proofErr w:type="spellEnd"/>
-      <w:r>
-        <w:rPr>
-          <w:sz w:val="24"/>
-          <w:szCs w:val="24"/>
-          <w:lang w:val="sv-SE"/>
-        </w:rPr>
-        <w:t xml:space="preserve"> i </w:t>
-      </w:r>
-      <w:proofErr w:type="spellStart"/>
-      <w:r>
-        <w:rPr>
-          <w:sz w:val="24"/>
-          <w:szCs w:val="24"/>
-          <w:lang w:val="sv-SE"/>
-        </w:rPr>
-        <w:t>uniqueSolutionMaze</w:t>
-      </w:r>
-      <w:proofErr w:type="spellEnd"/>
-      <w:r>
-        <w:rPr>
-          <w:sz w:val="24"/>
-          <w:szCs w:val="24"/>
-          <w:lang w:val="sv-SE"/>
-        </w:rPr>
-        <w:t xml:space="preserve"> miljö</w:t>
+        </w:rPr>
+        <w:t>Figur 11: RRTConnect i uniqueSolutionMaze miljö</w:t>
+      </w:r>
+      <w:r>
+        <w:rPr>
+          <w:sz w:val="24"/>
+          <w:szCs w:val="24"/>
+        </w:rPr>
+        <w:t xml:space="preserve">. </w:t>
+      </w:r>
+      <w:r>
+        <w:rPr>
+          <w:lang w:val="sv-SE"/>
+        </w:rPr>
+        <w:t xml:space="preserve">Distans = </w:t>
+      </w:r>
+      <w:r>
+        <w:rPr>
+          <w:lang w:val="sv-SE"/>
+        </w:rPr>
+        <w:t>176,1 Rotation = 26,8</w:t>
+      </w:r>
+      <w:r>
+        <w:rPr>
+          <w:lang w:val="sv-SE"/>
+        </w:rPr>
+        <w:t xml:space="preserve"> Radianer</w:t>
       </w:r>
     </w:p>
     <w:p>
@@ -2741,77 +2186,22 @@
       </w:r>
     </w:p>
     <w:p>
-      <w:proofErr w:type="spellStart"/>
-      <w:r>
-        <w:t>Figur</w:t>
-      </w:r>
-      <w:proofErr w:type="spellEnd"/>
-      <w:r>
-        <w:t xml:space="preserve"> 12: </w:t>
-      </w:r>
-      <w:proofErr w:type="spellStart"/>
-      <w:r>
-        <w:t>RRTConnect</w:t>
-      </w:r>
-      <w:proofErr w:type="spellEnd"/>
-      <w:r>
-        <w:t xml:space="preserve"> log </w:t>
-      </w:r>
-      <w:proofErr w:type="spellStart"/>
-      <w:r>
-        <w:t>i</w:t>
-      </w:r>
-      <w:proofErr w:type="spellEnd"/>
-      <w:r>
-        <w:t xml:space="preserve"> </w:t>
-      </w:r>
-      <w:proofErr w:type="spellStart"/>
-      <w:r>
-        <w:rPr>
-          <w:sz w:val="24"/>
-          <w:szCs w:val="24"/>
-        </w:rPr>
-        <w:t>uniqueSolutionMaze</w:t>
-      </w:r>
-      <w:proofErr w:type="spellEnd"/>
-      <w:r>
-        <w:rPr>
-          <w:sz w:val="24"/>
-          <w:szCs w:val="24"/>
-        </w:rPr>
-        <w:t xml:space="preserve"> </w:t>
-      </w:r>
-      <w:proofErr w:type="spellStart"/>
-      <w:r>
-        <w:rPr>
-          <w:sz w:val="24"/>
-          <w:szCs w:val="24"/>
-        </w:rPr>
-        <w:t>miljö</w:t>
-      </w:r>
-      <w:proofErr w:type="spellEnd"/>
-      <w:r>
-        <w:rPr>
-          <w:sz w:val="24"/>
-          <w:szCs w:val="24"/>
-        </w:rPr>
-        <w:t xml:space="preserve"> (zoom </w:t>
-      </w:r>
-      <w:proofErr w:type="spellStart"/>
-      <w:r>
-        <w:rPr>
-          <w:sz w:val="24"/>
-          <w:szCs w:val="24"/>
-        </w:rPr>
-        <w:t>krävs</w:t>
-      </w:r>
-      <w:proofErr w:type="spellEnd"/>
-      <w:r>
-        <w:rPr>
-          <w:sz w:val="24"/>
-          <w:szCs w:val="24"/>
-        </w:rPr>
-        <w:t>)</w:t>
+      <w:r>
+        <w:t xml:space="preserve">Figur 12: RRTConnect log i </w:t>
+      </w:r>
+      <w:r>
+        <w:rPr>
+          <w:sz w:val="24"/>
+          <w:szCs w:val="24"/>
+        </w:rPr>
+        <w:t>uniqueSolutionMaze miljö</w:t>
+      </w:r>
+      <w:r>
+        <w:rPr>
+          <w:sz w:val="24"/>
+          <w:szCs w:val="24"/>
+        </w:rPr>
+        <w:t xml:space="preserve"> (zoom krävs)</w:t>
       </w:r>
     </w:p>
     <w:sectPr>

</xml_diff>